<commit_message>
batteries and microcontroller updated
split the batteries into two sections one for motors the other for
micorcontroller. also added in risk and environment factors for
batteries. Microcontroller added three tables description, processing
power, and memory. description still needs to be finished along with
memory. Also batteries still need finish the desicion matrix and pick
out batteries for the motors
</commit_message>
<xml_diff>
--- a/Documentation/Budget/Budge Microcontroller.docx
+++ b/Documentation/Budget/Budge Microcontroller.docx
@@ -12,6 +12,249 @@
         <w:t>The following tables and justifications are the basis for the decision making process of selecting a microcontroller for Roadie.</w:t>
       </w:r>
     </w:p>
+    <w:tbl>
+      <w:tblPr>
+        <w:tblStyle w:val="TableGrid"/>
+        <w:tblW w:w="0" w:type="auto"/>
+        <w:tblLook w:val="04A0" w:firstRow="1" w:lastRow="0" w:firstColumn="1" w:lastColumn="0" w:noHBand="0" w:noVBand="1"/>
+      </w:tblPr>
+      <w:tblGrid>
+        <w:gridCol w:w="3116"/>
+        <w:gridCol w:w="3117"/>
+        <w:gridCol w:w="3117"/>
+      </w:tblGrid>
+      <w:tr>
+        <w:tc>
+          <w:tcPr>
+            <w:tcW w:w="3116" w:type="dxa"/>
+          </w:tcPr>
+          <w:p>
+            <w:pPr>
+              <w:rPr>
+                <w:rFonts w:ascii="Times New Roman" w:hAnsi="Times New Roman" w:cs="Times New Roman"/>
+              </w:rPr>
+            </w:pPr>
+            <w:r>
+              <w:rPr>
+                <w:rFonts w:ascii="Times New Roman" w:hAnsi="Times New Roman" w:cs="Times New Roman"/>
+              </w:rPr>
+              <w:t>Item ID</w:t>
+            </w:r>
+          </w:p>
+        </w:tc>
+        <w:tc>
+          <w:tcPr>
+            <w:tcW w:w="3117" w:type="dxa"/>
+          </w:tcPr>
+          <w:p>
+            <w:pPr>
+              <w:rPr>
+                <w:rFonts w:ascii="Times New Roman" w:hAnsi="Times New Roman" w:cs="Times New Roman"/>
+              </w:rPr>
+            </w:pPr>
+            <w:r>
+              <w:rPr>
+                <w:rFonts w:ascii="Times New Roman" w:hAnsi="Times New Roman" w:cs="Times New Roman"/>
+              </w:rPr>
+              <w:t xml:space="preserve">Vendor </w:t>
+            </w:r>
+          </w:p>
+        </w:tc>
+        <w:tc>
+          <w:tcPr>
+            <w:tcW w:w="3117" w:type="dxa"/>
+          </w:tcPr>
+          <w:p>
+            <w:pPr>
+              <w:rPr>
+                <w:rFonts w:ascii="Times New Roman" w:hAnsi="Times New Roman" w:cs="Times New Roman"/>
+              </w:rPr>
+            </w:pPr>
+            <w:r>
+              <w:rPr>
+                <w:rFonts w:ascii="Times New Roman" w:hAnsi="Times New Roman" w:cs="Times New Roman"/>
+              </w:rPr>
+              <w:t>Description</w:t>
+            </w:r>
+          </w:p>
+        </w:tc>
+      </w:tr>
+      <w:tr>
+        <w:tc>
+          <w:tcPr>
+            <w:tcW w:w="3116" w:type="dxa"/>
+          </w:tcPr>
+          <w:p>
+            <w:pPr>
+              <w:rPr>
+                <w:rFonts w:ascii="Times New Roman" w:hAnsi="Times New Roman" w:cs="Times New Roman"/>
+              </w:rPr>
+            </w:pPr>
+            <w:r>
+              <w:rPr>
+                <w:rFonts w:ascii="Times New Roman" w:hAnsi="Times New Roman" w:cs="Times New Roman"/>
+              </w:rPr>
+              <w:t>UDOO Quad</w:t>
+            </w:r>
+          </w:p>
+        </w:tc>
+        <w:tc>
+          <w:tcPr>
+            <w:tcW w:w="3117" w:type="dxa"/>
+          </w:tcPr>
+          <w:p>
+            <w:pPr>
+              <w:rPr>
+                <w:rFonts w:ascii="Times New Roman" w:hAnsi="Times New Roman" w:cs="Times New Roman"/>
+              </w:rPr>
+            </w:pPr>
+            <w:r>
+              <w:rPr>
+                <w:rFonts w:ascii="Times New Roman" w:hAnsi="Times New Roman" w:cs="Times New Roman"/>
+              </w:rPr>
+              <w:t>UDOO</w:t>
+            </w:r>
+          </w:p>
+        </w:tc>
+        <w:tc>
+          <w:tcPr>
+            <w:tcW w:w="3117" w:type="dxa"/>
+          </w:tcPr>
+          <w:p>
+            <w:pPr>
+              <w:rPr>
+                <w:rFonts w:ascii="Times New Roman" w:hAnsi="Times New Roman" w:cs="Times New Roman"/>
+              </w:rPr>
+            </w:pPr>
+          </w:p>
+        </w:tc>
+      </w:tr>
+      <w:tr>
+        <w:tc>
+          <w:tcPr>
+            <w:tcW w:w="3116" w:type="dxa"/>
+          </w:tcPr>
+          <w:p>
+            <w:pPr>
+              <w:rPr>
+                <w:rFonts w:ascii="Times New Roman" w:hAnsi="Times New Roman" w:cs="Times New Roman"/>
+              </w:rPr>
+            </w:pPr>
+          </w:p>
+        </w:tc>
+        <w:tc>
+          <w:tcPr>
+            <w:tcW w:w="3117" w:type="dxa"/>
+          </w:tcPr>
+          <w:p>
+            <w:pPr>
+              <w:rPr>
+                <w:rFonts w:ascii="Times New Roman" w:hAnsi="Times New Roman" w:cs="Times New Roman"/>
+              </w:rPr>
+            </w:pPr>
+          </w:p>
+        </w:tc>
+        <w:tc>
+          <w:tcPr>
+            <w:tcW w:w="3117" w:type="dxa"/>
+          </w:tcPr>
+          <w:p>
+            <w:pPr>
+              <w:rPr>
+                <w:rFonts w:ascii="Times New Roman" w:hAnsi="Times New Roman" w:cs="Times New Roman"/>
+              </w:rPr>
+            </w:pPr>
+          </w:p>
+        </w:tc>
+      </w:tr>
+      <w:tr>
+        <w:tc>
+          <w:tcPr>
+            <w:tcW w:w="3116" w:type="dxa"/>
+          </w:tcPr>
+          <w:p>
+            <w:pPr>
+              <w:rPr>
+                <w:rFonts w:ascii="Times New Roman" w:hAnsi="Times New Roman" w:cs="Times New Roman"/>
+              </w:rPr>
+            </w:pPr>
+          </w:p>
+        </w:tc>
+        <w:tc>
+          <w:tcPr>
+            <w:tcW w:w="3117" w:type="dxa"/>
+          </w:tcPr>
+          <w:p>
+            <w:pPr>
+              <w:rPr>
+                <w:rFonts w:ascii="Times New Roman" w:hAnsi="Times New Roman" w:cs="Times New Roman"/>
+              </w:rPr>
+            </w:pPr>
+          </w:p>
+        </w:tc>
+        <w:tc>
+          <w:tcPr>
+            <w:tcW w:w="3117" w:type="dxa"/>
+          </w:tcPr>
+          <w:p>
+            <w:pPr>
+              <w:rPr>
+                <w:rFonts w:ascii="Times New Roman" w:hAnsi="Times New Roman" w:cs="Times New Roman"/>
+              </w:rPr>
+            </w:pPr>
+          </w:p>
+        </w:tc>
+      </w:tr>
+      <w:tr>
+        <w:tc>
+          <w:tcPr>
+            <w:tcW w:w="3116" w:type="dxa"/>
+          </w:tcPr>
+          <w:p>
+            <w:pPr>
+              <w:rPr>
+                <w:rFonts w:ascii="Times New Roman" w:hAnsi="Times New Roman" w:cs="Times New Roman"/>
+              </w:rPr>
+            </w:pPr>
+            <w:r>
+              <w:rPr>
+                <w:rFonts w:ascii="Verdana" w:hAnsi="Verdana"/>
+                <w:color w:val="333333"/>
+                <w:sz w:val="20"/>
+                <w:szCs w:val="20"/>
+                <w:shd w:val="clear" w:color="auto" w:fill="FFFFFF"/>
+              </w:rPr>
+              <w:t>B009SQQF9C</w:t>
+            </w:r>
+          </w:p>
+        </w:tc>
+        <w:tc>
+          <w:tcPr>
+            <w:tcW w:w="3117" w:type="dxa"/>
+          </w:tcPr>
+          <w:p>
+            <w:pPr>
+              <w:rPr>
+                <w:rFonts w:ascii="Times New Roman" w:hAnsi="Times New Roman" w:cs="Times New Roman"/>
+              </w:rPr>
+            </w:pPr>
+          </w:p>
+        </w:tc>
+        <w:tc>
+          <w:tcPr>
+            <w:tcW w:w="3117" w:type="dxa"/>
+          </w:tcPr>
+          <w:p>
+            <w:pPr>
+              <w:rPr>
+                <w:rFonts w:ascii="Times New Roman" w:hAnsi="Times New Roman" w:cs="Times New Roman"/>
+              </w:rPr>
+            </w:pPr>
+          </w:p>
+        </w:tc>
+      </w:tr>
+    </w:tbl>
+    <w:p/>
     <w:p>
       <w:r>
         <w:t>Decision Matrix</w:t>
@@ -688,31 +931,264 @@
       <w:r>
         <w:t>Justifications</w:t>
       </w:r>
+    </w:p>
+    <w:p>
+      <w:r>
+        <w:t>The following section represents the reasoning behind each category and how their weights were determined.</w:t>
+      </w:r>
+    </w:p>
+    <w:p>
+      <w:r>
+        <w:t>Processing Power</w:t>
+      </w:r>
+    </w:p>
+    <w:p>
+      <w:r>
+        <w:t>The processing power of a microcontroller decides how long it wi</w:t>
+      </w:r>
+      <w:r>
+        <w:t>ll take for Roadie to decipher and react to certain events that happen during the competition. Since some of the challenges require to respond in a certain amount of time the microcontroller must have enough processing power to react in time.</w:t>
+      </w:r>
+    </w:p>
+    <w:tbl>
+      <w:tblPr>
+        <w:tblStyle w:val="TableGrid"/>
+        <w:tblpPr w:leftFromText="180" w:rightFromText="180" w:vertAnchor="page" w:horzAnchor="margin" w:tblpY="2791"/>
+        <w:tblW w:w="0" w:type="auto"/>
+        <w:tblLook w:val="04A0" w:firstRow="1" w:lastRow="0" w:firstColumn="1" w:lastColumn="0" w:noHBand="0" w:noVBand="1"/>
+      </w:tblPr>
+      <w:tblGrid>
+        <w:gridCol w:w="2425"/>
+        <w:gridCol w:w="2249"/>
+        <w:gridCol w:w="2338"/>
+        <w:gridCol w:w="2338"/>
+      </w:tblGrid>
+      <w:tr>
+        <w:tc>
+          <w:tcPr>
+            <w:tcW w:w="2425" w:type="dxa"/>
+          </w:tcPr>
+          <w:p>
+            <w:r>
+              <w:lastRenderedPageBreak/>
+              <w:t>Factor</w:t>
+            </w:r>
+          </w:p>
+        </w:tc>
+        <w:tc>
+          <w:tcPr>
+            <w:tcW w:w="2249" w:type="dxa"/>
+          </w:tcPr>
+          <w:p>
+            <w:r>
+              <w:t>Clock Speed</w:t>
+            </w:r>
+          </w:p>
+        </w:tc>
+        <w:tc>
+          <w:tcPr>
+            <w:tcW w:w="2338" w:type="dxa"/>
+          </w:tcPr>
+          <w:p>
+            <w:r>
+              <w:t>Cores</w:t>
+            </w:r>
+          </w:p>
+        </w:tc>
+        <w:tc>
+          <w:tcPr>
+            <w:tcW w:w="2338" w:type="dxa"/>
+          </w:tcPr>
+          <w:p>
+            <w:r>
+              <w:t>RAM</w:t>
+            </w:r>
+          </w:p>
+        </w:tc>
+      </w:tr>
+      <w:tr>
+        <w:tc>
+          <w:tcPr>
+            <w:tcW w:w="2425" w:type="dxa"/>
+          </w:tcPr>
+          <w:p>
+            <w:r>
+              <w:t>UDOO Quad</w:t>
+            </w:r>
+          </w:p>
+        </w:tc>
+        <w:tc>
+          <w:tcPr>
+            <w:tcW w:w="2249" w:type="dxa"/>
+          </w:tcPr>
+          <w:p>
+            <w:r>
+              <w:t>1 GHz</w:t>
+            </w:r>
+          </w:p>
+        </w:tc>
+        <w:tc>
+          <w:tcPr>
+            <w:tcW w:w="2338" w:type="dxa"/>
+          </w:tcPr>
+          <w:p>
+            <w:r>
+              <w:t>4</w:t>
+            </w:r>
+          </w:p>
+        </w:tc>
+        <w:tc>
+          <w:tcPr>
+            <w:tcW w:w="2338" w:type="dxa"/>
+          </w:tcPr>
+          <w:p>
+            <w:r>
+              <w:t>4 GB</w:t>
+            </w:r>
+          </w:p>
+        </w:tc>
+      </w:tr>
+      <w:tr>
+        <w:tc>
+          <w:tcPr>
+            <w:tcW w:w="2425" w:type="dxa"/>
+          </w:tcPr>
+          <w:p>
+            <w:proofErr w:type="spellStart"/>
+            <w:r>
+              <w:t>BeagelBone</w:t>
+            </w:r>
+            <w:proofErr w:type="spellEnd"/>
+            <w:r>
+              <w:t xml:space="preserve"> Black Rev C</w:t>
+            </w:r>
+          </w:p>
+        </w:tc>
+        <w:tc>
+          <w:tcPr>
+            <w:tcW w:w="2249" w:type="dxa"/>
+          </w:tcPr>
+          <w:p>
+            <w:r>
+              <w:t>1 GHz</w:t>
+            </w:r>
+          </w:p>
+        </w:tc>
+        <w:tc>
+          <w:tcPr>
+            <w:tcW w:w="2338" w:type="dxa"/>
+          </w:tcPr>
+          <w:p>
+            <w:r>
+              <w:t>1</w:t>
+            </w:r>
+          </w:p>
+        </w:tc>
+        <w:tc>
+          <w:tcPr>
+            <w:tcW w:w="2338" w:type="dxa"/>
+          </w:tcPr>
+          <w:p>
+            <w:r>
+              <w:t>4 GB</w:t>
+            </w:r>
+          </w:p>
+        </w:tc>
+      </w:tr>
+      <w:tr>
+        <w:tc>
+          <w:tcPr>
+            <w:tcW w:w="2425" w:type="dxa"/>
+          </w:tcPr>
+          <w:p>
+            <w:r>
+              <w:t>Arduino MEGA 2560 R-3</w:t>
+            </w:r>
+          </w:p>
+        </w:tc>
+        <w:tc>
+          <w:tcPr>
+            <w:tcW w:w="2249" w:type="dxa"/>
+          </w:tcPr>
+          <w:p>
+            <w:r>
+              <w:t>258 MHz</w:t>
+            </w:r>
+          </w:p>
+        </w:tc>
+        <w:tc>
+          <w:tcPr>
+            <w:tcW w:w="2338" w:type="dxa"/>
+          </w:tcPr>
+          <w:p>
+            <w:r>
+              <w:t>1</w:t>
+            </w:r>
+          </w:p>
+        </w:tc>
+        <w:tc>
+          <w:tcPr>
+            <w:tcW w:w="2338" w:type="dxa"/>
+          </w:tcPr>
+          <w:p>
+            <w:r>
+              <w:t>128 kB</w:t>
+            </w:r>
+          </w:p>
+        </w:tc>
+      </w:tr>
+      <w:tr>
+        <w:tc>
+          <w:tcPr>
+            <w:tcW w:w="2425" w:type="dxa"/>
+          </w:tcPr>
+          <w:p>
+            <w:r>
+              <w:t>Raspberry Pie Model B</w:t>
+            </w:r>
+          </w:p>
+        </w:tc>
+        <w:tc>
+          <w:tcPr>
+            <w:tcW w:w="2249" w:type="dxa"/>
+          </w:tcPr>
+          <w:p>
+            <w:r>
+              <w:t>700 MHz</w:t>
+            </w:r>
+          </w:p>
+        </w:tc>
+        <w:tc>
+          <w:tcPr>
+            <w:tcW w:w="2338" w:type="dxa"/>
+          </w:tcPr>
+          <w:p>
+            <w:r>
+              <w:t>1</w:t>
+            </w:r>
+          </w:p>
+        </w:tc>
+        <w:tc>
+          <w:tcPr>
+            <w:tcW w:w="2338" w:type="dxa"/>
+          </w:tcPr>
+          <w:p>
+            <w:r>
+              <w:t>512 MB</w:t>
+            </w:r>
+          </w:p>
+        </w:tc>
+      </w:tr>
+    </w:tbl>
+    <w:p/>
+    <w:p>
+      <w:r>
+        <w:t>Processing Power was given a weight of 20% because the processing power is one of the most of the important parts of a microcontroller.</w:t>
+      </w:r>
+    </w:p>
+    <w:p>
       <w:bookmarkStart w:id="0" w:name="_GoBack"/>
       <w:bookmarkEnd w:id="0"/>
-    </w:p>
-    <w:p>
-      <w:r>
-        <w:t>The following section represents the reasoning behind each category and how their weights were determined.</w:t>
-      </w:r>
-    </w:p>
-    <w:p>
-      <w:r>
-        <w:t>Processing Power</w:t>
-      </w:r>
-    </w:p>
-    <w:p>
-      <w:r>
-        <w:t>The processing power of a microcontroller decides how long it wi</w:t>
-      </w:r>
-      <w:r>
-        <w:t>ll take for Roadie to decipher and react to certain events that happen during the competition. Since some of the challenges require to respond in a certain amount of time the microcontroller must have enough processing power to react in time.</w:t>
-      </w:r>
-    </w:p>
-    <w:p>
-      <w:r>
-        <w:t>Processing Power was given a weight of 20% because the processing power is one of the most of the important parts of a microcontroller.</w:t>
-      </w:r>
     </w:p>
     <w:p>
       <w:r>
@@ -797,6 +1273,7 @@
     </w:p>
     <w:p>
       <w:r>
+        <w:lastRenderedPageBreak/>
         <w:t>The Wi-Fi score for each item was obtain</w:t>
       </w:r>
       <w:r>
@@ -846,7 +1323,6 @@
     </w:p>
     <w:p>
       <w:r>
-        <w:lastRenderedPageBreak/>
         <w:t xml:space="preserve">Ports was given a weight of 15% as it directly relates to what hardware components we can use with Roadie. </w:t>
       </w:r>
     </w:p>

</xml_diff>